<commit_message>
Updated Q4, it does call recursevly. Added explenation
</commit_message>
<xml_diff>
--- a/dry.docx
+++ b/dry.docx
@@ -1204,7 +1204,6 @@
       <w:pPr>
         <w:bidi/>
         <w:rPr>
-          <w:rFonts w:hint="cs"/>
           <w:sz w:val="24"/>
           <w:szCs w:val="24"/>
           <w:rtl/>
@@ -1268,7 +1267,6 @@
       <w:pPr>
         <w:bidi/>
         <w:rPr>
-          <w:rFonts w:hint="cs"/>
           <w:sz w:val="24"/>
           <w:szCs w:val="24"/>
           <w:rtl/>
@@ -1437,10 +1435,10 @@
             <v:path o:extrusionok="f" gradientshapeok="t" o:connecttype="rect"/>
             <o:lock v:ext="edit" aspectratio="t"/>
           </v:shapetype>
-          <v:shape id="_x0000_i1033" type="#_x0000_t75" style="width:29.25pt;height:15pt" o:ole="">
+          <v:shape id="_x0000_i1025" type="#_x0000_t75" style="width:29.25pt;height:15pt" o:ole="">
             <v:imagedata r:id="rId6" o:title=""/>
           </v:shape>
-          <o:OLEObject Type="Embed" ProgID="Equation.DSMT4" ShapeID="_x0000_i1033" DrawAspect="Content" ObjectID="_1648202419" r:id="rId7"/>
+          <o:OLEObject Type="Embed" ProgID="Equation.DSMT4" ShapeID="_x0000_i1025" DrawAspect="Content" ObjectID="_1648657297" r:id="rId7"/>
         </w:object>
       </w:r>
       <w:r>
@@ -1509,7 +1507,97 @@
           <w:rtl/>
           <w:lang w:val="en-US"/>
         </w:rPr>
-        <w:t>התוכנית תדפיס את מספר הקורס וירידת שורה עד שיגמר הזיכרון.</w:t>
+        <w:t xml:space="preserve">התוכנית תדפיס את מספר הקורס </w:t>
+      </w:r>
+      <w:r>
+        <w:rPr>
+          <w:rFonts w:hint="cs"/>
+          <w:rtl/>
+          <w:lang w:val="en-US"/>
+        </w:rPr>
+        <w:t>ירידת שורה, "מבחן" באנגלית למסך אינסוף פעמים.</w:t>
+      </w:r>
+    </w:p>
+    <w:p>
+      <w:pPr>
+        <w:bidi/>
+      </w:pPr>
+      <w:r>
+        <w:rPr>
+          <w:rFonts w:hint="cs"/>
+          <w:rtl/>
+        </w:rPr>
+        <w:t>בפונקציית ה</w:t>
+      </w:r>
+      <w:r>
+        <w:rPr>
+          <w:lang w:val="pt-BR"/>
+        </w:rPr>
+        <w:t>main</w:t>
+      </w:r>
+      <w:r>
+        <w:rPr>
+          <w:rFonts w:hint="cs"/>
+          <w:rtl/>
+        </w:rPr>
+        <w:t xml:space="preserve"> אנו משתמשים ב</w:t>
+      </w:r>
+      <w:r>
+        <w:rPr>
+          <w:lang w:val="pt-BR"/>
+        </w:rPr>
+        <w:t>sigaction</w:t>
+      </w:r>
+      <w:r>
+        <w:rPr>
+          <w:rFonts w:hint="cs"/>
+          <w:rtl/>
+        </w:rPr>
+        <w:t xml:space="preserve"> בשביל לשים פונקציה שאנו יוצרים שתופעל כאשר הסיגנל </w:t>
+      </w:r>
+      <w:r>
+        <w:rPr>
+          <w:lang w:val="pt-BR"/>
+        </w:rPr>
+        <w:t>SIGTSTP</w:t>
+      </w:r>
+      <w:r>
+        <w:rPr>
+          <w:rFonts w:hint="cs"/>
+          <w:rtl/>
+        </w:rPr>
+        <w:t xml:space="preserve"> ישלח, ושולחים לתהליך שלנו את הסינגל. הפונקציה שמוממשה תופעל. הפונקציה מדפיסה את מספר הקורס, לאחר מכן שולחת סיגנל ומדפיסה את המילה מבחן. כל קריאה תוביל לקריאה חדשה ונקבל אין סוף הדפסות של </w:t>
+      </w:r>
+      <w:r>
+        <w:t>:</w:t>
+      </w:r>
+    </w:p>
+    <w:p>
+      <w:pPr>
+        <w:bidi/>
+        <w:rPr>
+          <w:rFonts w:hint="cs"/>
+          <w:lang w:val="pt-BR"/>
+        </w:rPr>
+      </w:pPr>
+    </w:p>
+    <w:p>
+      <w:pPr>
+        <w:jc w:val="center"/>
+      </w:pPr>
+      <w:r>
+        <w:t>046209</w:t>
+      </w:r>
+    </w:p>
+    <w:p>
+      <w:pPr>
+        <w:jc w:val="center"/>
+        <w:rPr>
+          <w:lang w:val="pt-BR"/>
+        </w:rPr>
+      </w:pPr>
+      <w:r>
+        <w:t>Exam</w:t>
       </w:r>
     </w:p>
     <w:p>
@@ -1645,7 +1733,16 @@
           <w:rtl/>
           <w:lang w:val="en-US"/>
         </w:rPr>
-        <w:t xml:space="preserve">תהליך יקבל חתיכת זמן יותר גדולה לרוץ עליה. בהנחה שכל התהליכים הגיעו עם אותו ה(עדיפות) עדיין כל התהליכים יקבלו את אותו הזמן (כי המשקל בגלל העדיפות יהיה זהה). זמן התגובה ירד מפני שהזמן שכל תהליך יקבל על המעבד יגדל. התפוקה תגדל מפני שיהיה פחות </w:t>
+        <w:t xml:space="preserve">תהליך יקבל חתיכת זמן יותר גדולה לרוץ עליה. בהנחה שכל התהליכים הגיעו עם אותו ה(עדיפות) עדיין כל התהליכים יקבלו את אותו הזמן (כי המשקל בגלל </w:t>
+      </w:r>
+      <w:r>
+        <w:rPr>
+          <w:rFonts w:hint="cs"/>
+          <w:rtl/>
+          <w:lang w:val="en-US"/>
+        </w:rPr>
+        <w:lastRenderedPageBreak/>
+        <w:t xml:space="preserve">העדיפות יהיה זהה). זמן התגובה ירד מפני שהזמן שכל תהליך יקבל על המעבד יגדל. התפוקה תגדל מפני שיהיה פחות </w:t>
       </w:r>
       <w:r>
         <w:rPr>
@@ -1713,21 +1810,7 @@
         <w:rPr>
           <w:lang w:val="en-GB"/>
         </w:rPr>
-        <w:t>/</w:t>
-      </w:r>
-      <w:proofErr w:type="spellStart"/>
-      <w:r>
-        <w:rPr>
-          <w:lang w:val="en-GB"/>
-        </w:rPr>
-        <w:t>load.waeight</w:t>
-      </w:r>
-      <w:proofErr w:type="spellEnd"/>
-      <w:r>
-        <w:rPr>
-          <w:lang w:val="en-GB"/>
-        </w:rPr>
-        <w:t>)</w:t>
+        <w:t>/load.waeight)</w:t>
       </w:r>
       <w:r>
         <w:rPr>
@@ -1752,7 +1835,6 @@
           <w:rtl/>
           <w:lang w:val="en-US"/>
         </w:rPr>
-        <w:lastRenderedPageBreak/>
         <w:t>ד.</w:t>
       </w:r>
     </w:p>

</xml_diff>